<commit_message>
updated links for tumblr tutorial
</commit_message>
<xml_diff>
--- a/tumblr instructions.docx
+++ b/tumblr instructions.docx
@@ -275,6 +275,7 @@
       <w:r>
         <w:rPr>
           <w:rFonts w:ascii="Times New Roman" w:hAnsi="Times New Roman" w:cs="Times New Roman"/>
+          <w:noProof/>
         </w:rPr>
         <w:drawing>
           <wp:inline distT="0" distB="0" distL="0" distR="0" wp14:anchorId="34DC885F" wp14:editId="5D5B9CAF">
@@ -1709,1045 +1710,1062 @@
         </w:rPr>
         <w:t xml:space="preserve"> clicked. This should involve changing some of the code between lines 40 -52. The relevant sections are bolded and commented below.</w:t>
       </w:r>
+    </w:p>
+    <w:p>
+      <w:pPr>
+        <w:rPr>
+          <w:rFonts w:ascii="Courier" w:hAnsi="Courier" w:cs="Times New Roman"/>
+          <w:sz w:val="16"/>
+          <w:szCs w:val="16"/>
+        </w:rPr>
+      </w:pPr>
+      <w:r>
+        <w:rPr>
+          <w:rFonts w:ascii="Courier" w:hAnsi="Courier" w:cs="Times New Roman"/>
+          <w:sz w:val="16"/>
+          <w:szCs w:val="16"/>
+        </w:rPr>
+        <w:t xml:space="preserve">        </w:t>
+      </w:r>
+      <w:proofErr w:type="gramStart"/>
+      <w:r>
+        <w:rPr>
+          <w:rFonts w:ascii="Courier" w:hAnsi="Courier" w:cs="Times New Roman"/>
+          <w:sz w:val="16"/>
+          <w:szCs w:val="16"/>
+        </w:rPr>
+        <w:t>body</w:t>
+      </w:r>
+      <w:proofErr w:type="gramEnd"/>
+      <w:r>
+        <w:rPr>
+          <w:rFonts w:ascii="Courier" w:hAnsi="Courier" w:cs="Times New Roman"/>
+          <w:sz w:val="16"/>
+          <w:szCs w:val="16"/>
+        </w:rPr>
+        <w:t xml:space="preserve"> {</w:t>
+      </w:r>
+    </w:p>
+    <w:p>
+      <w:pPr>
+        <w:rPr>
+          <w:rFonts w:ascii="Courier" w:hAnsi="Courier" w:cs="Times New Roman"/>
+          <w:sz w:val="16"/>
+          <w:szCs w:val="16"/>
+        </w:rPr>
+      </w:pPr>
+      <w:r>
+        <w:rPr>
+          <w:rFonts w:ascii="Courier" w:hAnsi="Courier" w:cs="Times New Roman"/>
+          <w:sz w:val="16"/>
+          <w:szCs w:val="16"/>
+        </w:rPr>
+        <w:t xml:space="preserve">    </w:t>
+      </w:r>
+      <w:r>
+        <w:rPr>
+          <w:rFonts w:ascii="Courier" w:hAnsi="Courier" w:cs="Times New Roman"/>
+          <w:sz w:val="16"/>
+          <w:szCs w:val="16"/>
+        </w:rPr>
+        <w:tab/>
+      </w:r>
+      <w:r>
+        <w:rPr>
+          <w:rFonts w:ascii="Courier" w:hAnsi="Courier" w:cs="Times New Roman"/>
+          <w:sz w:val="16"/>
+          <w:szCs w:val="16"/>
+        </w:rPr>
+        <w:tab/>
+      </w:r>
+      <w:proofErr w:type="gramStart"/>
+      <w:r>
+        <w:rPr>
+          <w:rFonts w:ascii="Courier" w:hAnsi="Courier" w:cs="Times New Roman"/>
+          <w:sz w:val="16"/>
+          <w:szCs w:val="16"/>
+        </w:rPr>
+        <w:t>margin</w:t>
+      </w:r>
+      <w:proofErr w:type="gramEnd"/>
+      <w:r>
+        <w:rPr>
+          <w:rFonts w:ascii="Courier" w:hAnsi="Courier" w:cs="Times New Roman"/>
+          <w:sz w:val="16"/>
+          <w:szCs w:val="16"/>
+        </w:rPr>
+        <w:t>: 0;</w:t>
+      </w:r>
+    </w:p>
+    <w:p>
+      <w:pPr>
+        <w:rPr>
+          <w:rFonts w:ascii="Courier" w:hAnsi="Courier" w:cs="Times New Roman"/>
+          <w:sz w:val="16"/>
+          <w:szCs w:val="16"/>
+        </w:rPr>
+      </w:pPr>
+      <w:r>
+        <w:rPr>
+          <w:rFonts w:ascii="Courier" w:hAnsi="Courier" w:cs="Times New Roman"/>
+          <w:sz w:val="16"/>
+          <w:szCs w:val="16"/>
+        </w:rPr>
+        <w:tab/>
+      </w:r>
+      <w:r>
+        <w:rPr>
+          <w:rFonts w:ascii="Courier" w:hAnsi="Courier" w:cs="Times New Roman"/>
+          <w:sz w:val="16"/>
+          <w:szCs w:val="16"/>
+        </w:rPr>
+        <w:tab/>
+      </w:r>
+      <w:r>
+        <w:rPr>
+          <w:rFonts w:ascii="Courier" w:hAnsi="Courier" w:cs="Times New Roman"/>
+          <w:sz w:val="16"/>
+          <w:szCs w:val="16"/>
+        </w:rPr>
+        <w:tab/>
+      </w:r>
+      <w:proofErr w:type="gramStart"/>
+      <w:r>
+        <w:rPr>
+          <w:rFonts w:ascii="Courier" w:hAnsi="Courier" w:cs="Times New Roman"/>
+          <w:sz w:val="16"/>
+          <w:szCs w:val="16"/>
+        </w:rPr>
+        <w:t>padding</w:t>
+      </w:r>
+      <w:proofErr w:type="gramEnd"/>
+      <w:r>
+        <w:rPr>
+          <w:rFonts w:ascii="Courier" w:hAnsi="Courier" w:cs="Times New Roman"/>
+          <w:sz w:val="16"/>
+          <w:szCs w:val="16"/>
+        </w:rPr>
+        <w:t>: 20px;</w:t>
+      </w:r>
+    </w:p>
+    <w:p>
+      <w:pPr>
+        <w:rPr>
+          <w:rFonts w:ascii="Courier" w:hAnsi="Courier" w:cs="Times New Roman"/>
+          <w:sz w:val="16"/>
+          <w:szCs w:val="16"/>
+        </w:rPr>
+      </w:pPr>
+      <w:r>
+        <w:rPr>
+          <w:rFonts w:ascii="Courier" w:hAnsi="Courier" w:cs="Times New Roman"/>
+          <w:sz w:val="16"/>
+          <w:szCs w:val="16"/>
+        </w:rPr>
+        <w:tab/>
+      </w:r>
+      <w:r>
+        <w:rPr>
+          <w:rFonts w:ascii="Courier" w:hAnsi="Courier" w:cs="Times New Roman"/>
+          <w:sz w:val="16"/>
+          <w:szCs w:val="16"/>
+        </w:rPr>
+        <w:tab/>
+      </w:r>
+      <w:r>
+        <w:rPr>
+          <w:rFonts w:ascii="Courier" w:hAnsi="Courier" w:cs="Times New Roman"/>
+          <w:sz w:val="16"/>
+          <w:szCs w:val="16"/>
+        </w:rPr>
+        <w:tab/>
+      </w:r>
+      <w:proofErr w:type="gramStart"/>
+      <w:r>
+        <w:rPr>
+          <w:rFonts w:ascii="Courier" w:hAnsi="Courier" w:cs="Times New Roman"/>
+          <w:sz w:val="16"/>
+          <w:szCs w:val="16"/>
+        </w:rPr>
+        <w:t>background</w:t>
+      </w:r>
+      <w:proofErr w:type="gramEnd"/>
+      <w:r>
+        <w:rPr>
+          <w:rFonts w:ascii="Courier" w:hAnsi="Courier" w:cs="Times New Roman"/>
+          <w:sz w:val="16"/>
+          <w:szCs w:val="16"/>
+        </w:rPr>
+        <w:t>-color: green;</w:t>
+      </w:r>
+    </w:p>
+    <w:p>
+      <w:pPr>
+        <w:rPr>
+          <w:rFonts w:ascii="Courier" w:hAnsi="Courier" w:cs="Times New Roman"/>
+          <w:sz w:val="16"/>
+          <w:szCs w:val="16"/>
+        </w:rPr>
+      </w:pPr>
+      <w:r>
+        <w:rPr>
+          <w:rFonts w:ascii="Courier" w:hAnsi="Courier" w:cs="Times New Roman"/>
+          <w:sz w:val="16"/>
+          <w:szCs w:val="16"/>
+        </w:rPr>
+        <w:tab/>
+      </w:r>
+      <w:r>
+        <w:rPr>
+          <w:rFonts w:ascii="Courier" w:hAnsi="Courier" w:cs="Times New Roman"/>
+          <w:sz w:val="16"/>
+          <w:szCs w:val="16"/>
+        </w:rPr>
+        <w:tab/>
+      </w:r>
+      <w:r>
+        <w:rPr>
+          <w:rFonts w:ascii="Courier" w:hAnsi="Courier" w:cs="Times New Roman"/>
+          <w:sz w:val="16"/>
+          <w:szCs w:val="16"/>
+        </w:rPr>
+        <w:tab/>
+      </w:r>
+      <w:proofErr w:type="gramStart"/>
+      <w:r>
+        <w:rPr>
+          <w:rFonts w:ascii="Courier" w:hAnsi="Courier" w:cs="Times New Roman"/>
+          <w:sz w:val="16"/>
+          <w:szCs w:val="16"/>
+        </w:rPr>
+        <w:t>font</w:t>
+      </w:r>
+      <w:proofErr w:type="gramEnd"/>
+      <w:r>
+        <w:rPr>
+          <w:rFonts w:ascii="Courier" w:hAnsi="Courier" w:cs="Times New Roman"/>
+          <w:sz w:val="16"/>
+          <w:szCs w:val="16"/>
+        </w:rPr>
+        <w:t xml:space="preserve">-family: </w:t>
+      </w:r>
+      <w:proofErr w:type="spellStart"/>
+      <w:r>
+        <w:rPr>
+          <w:rFonts w:ascii="Courier" w:hAnsi="Courier" w:cs="Times New Roman"/>
+          <w:sz w:val="16"/>
+          <w:szCs w:val="16"/>
+        </w:rPr>
+        <w:t>arial</w:t>
+      </w:r>
+      <w:proofErr w:type="spellEnd"/>
+      <w:r>
+        <w:rPr>
+          <w:rFonts w:ascii="Courier" w:hAnsi="Courier" w:cs="Times New Roman"/>
+          <w:sz w:val="16"/>
+          <w:szCs w:val="16"/>
+        </w:rPr>
+        <w:t>;</w:t>
+      </w:r>
+    </w:p>
+    <w:p>
+      <w:pPr>
+        <w:rPr>
+          <w:rFonts w:ascii="Courier" w:hAnsi="Courier" w:cs="Times New Roman"/>
+          <w:sz w:val="16"/>
+          <w:szCs w:val="16"/>
+        </w:rPr>
+      </w:pPr>
+      <w:r>
+        <w:rPr>
+          <w:rFonts w:ascii="Courier" w:hAnsi="Courier" w:cs="Times New Roman"/>
+          <w:sz w:val="16"/>
+          <w:szCs w:val="16"/>
+        </w:rPr>
+        <w:tab/>
+      </w:r>
+      <w:r>
+        <w:rPr>
+          <w:rFonts w:ascii="Courier" w:hAnsi="Courier" w:cs="Times New Roman"/>
+          <w:sz w:val="16"/>
+          <w:szCs w:val="16"/>
+        </w:rPr>
+        <w:tab/>
+      </w:r>
+      <w:r>
+        <w:rPr>
+          <w:rFonts w:ascii="Courier" w:hAnsi="Courier" w:cs="Times New Roman"/>
+          <w:sz w:val="16"/>
+          <w:szCs w:val="16"/>
+        </w:rPr>
+        <w:tab/>
+      </w:r>
+      <w:proofErr w:type="gramStart"/>
+      <w:r>
+        <w:rPr>
+          <w:rFonts w:ascii="Courier" w:hAnsi="Courier" w:cs="Times New Roman"/>
+          <w:sz w:val="16"/>
+          <w:szCs w:val="16"/>
+        </w:rPr>
+        <w:t>font</w:t>
+      </w:r>
+      <w:proofErr w:type="gramEnd"/>
+      <w:r>
+        <w:rPr>
+          <w:rFonts w:ascii="Courier" w:hAnsi="Courier" w:cs="Times New Roman"/>
+          <w:sz w:val="16"/>
+          <w:szCs w:val="16"/>
+        </w:rPr>
+        <w:t>-size: 0.75em;</w:t>
+      </w:r>
+    </w:p>
+    <w:p>
+      <w:pPr>
+        <w:rPr>
+          <w:rFonts w:ascii="Courier" w:hAnsi="Courier" w:cs="Times New Roman"/>
+          <w:sz w:val="16"/>
+          <w:szCs w:val="16"/>
+        </w:rPr>
+      </w:pPr>
+      <w:r>
+        <w:rPr>
+          <w:rFonts w:ascii="Courier" w:hAnsi="Courier" w:cs="Times New Roman"/>
+          <w:sz w:val="16"/>
+          <w:szCs w:val="16"/>
+        </w:rPr>
+        <w:tab/>
+      </w:r>
+      <w:r>
+        <w:rPr>
+          <w:rFonts w:ascii="Courier" w:hAnsi="Courier" w:cs="Times New Roman"/>
+          <w:sz w:val="16"/>
+          <w:szCs w:val="16"/>
+        </w:rPr>
+        <w:tab/>
+      </w:r>
+      <w:r>
+        <w:rPr>
+          <w:rFonts w:ascii="Courier" w:hAnsi="Courier" w:cs="Times New Roman"/>
+          <w:sz w:val="16"/>
+          <w:szCs w:val="16"/>
+        </w:rPr>
+        <w:tab/>
+      </w:r>
+      <w:proofErr w:type="gramStart"/>
+      <w:r>
+        <w:rPr>
+          <w:rFonts w:ascii="Courier" w:hAnsi="Courier" w:cs="Times New Roman"/>
+          <w:sz w:val="16"/>
+          <w:szCs w:val="16"/>
+        </w:rPr>
+        <w:t>color</w:t>
+      </w:r>
+      <w:proofErr w:type="gramEnd"/>
+      <w:r>
+        <w:rPr>
+          <w:rFonts w:ascii="Courier" w:hAnsi="Courier" w:cs="Times New Roman"/>
+          <w:sz w:val="16"/>
+          <w:szCs w:val="16"/>
+        </w:rPr>
+        <w:t>: red;</w:t>
+      </w:r>
+    </w:p>
+    <w:p>
+      <w:pPr>
+        <w:rPr>
+          <w:rFonts w:ascii="Courier" w:hAnsi="Courier" w:cs="Times New Roman"/>
+          <w:sz w:val="16"/>
+          <w:szCs w:val="16"/>
+        </w:rPr>
+      </w:pPr>
+      <w:r>
+        <w:rPr>
+          <w:rFonts w:ascii="Courier" w:hAnsi="Courier" w:cs="Times New Roman"/>
+          <w:sz w:val="16"/>
+          <w:szCs w:val="16"/>
+        </w:rPr>
+        <w:tab/>
+      </w:r>
+      <w:r>
+        <w:rPr>
+          <w:rFonts w:ascii="Courier" w:hAnsi="Courier" w:cs="Times New Roman"/>
+          <w:sz w:val="16"/>
+          <w:szCs w:val="16"/>
+        </w:rPr>
+        <w:tab/>
+        <w:t>}</w:t>
+      </w:r>
+    </w:p>
+    <w:p>
+      <w:pPr>
+        <w:rPr>
+          <w:rFonts w:ascii="Courier" w:hAnsi="Courier" w:cs="Times New Roman"/>
+          <w:sz w:val="16"/>
+          <w:szCs w:val="16"/>
+        </w:rPr>
+      </w:pPr>
+      <w:r>
+        <w:rPr>
+          <w:rFonts w:ascii="Courier" w:hAnsi="Courier" w:cs="Times New Roman"/>
+          <w:sz w:val="16"/>
+          <w:szCs w:val="16"/>
+        </w:rPr>
+        <w:tab/>
+      </w:r>
+      <w:r>
+        <w:rPr>
+          <w:rFonts w:ascii="Courier" w:hAnsi="Courier" w:cs="Times New Roman"/>
+          <w:sz w:val="16"/>
+          <w:szCs w:val="16"/>
+        </w:rPr>
+        <w:tab/>
+      </w:r>
+    </w:p>
+    <w:p>
+      <w:pPr>
+        <w:rPr>
+          <w:rFonts w:ascii="Courier" w:hAnsi="Courier" w:cs="Times New Roman"/>
+          <w:b/>
+          <w:sz w:val="16"/>
+          <w:szCs w:val="16"/>
+        </w:rPr>
+      </w:pPr>
+      <w:r>
+        <w:rPr>
+          <w:rFonts w:ascii="Courier" w:hAnsi="Courier" w:cs="Times New Roman"/>
+          <w:sz w:val="16"/>
+          <w:szCs w:val="16"/>
+        </w:rPr>
+        <w:tab/>
+      </w:r>
+      <w:r>
+        <w:rPr>
+          <w:rFonts w:ascii="Courier" w:hAnsi="Courier" w:cs="Times New Roman"/>
+          <w:sz w:val="16"/>
+          <w:szCs w:val="16"/>
+        </w:rPr>
+        <w:tab/>
+      </w:r>
+      <w:proofErr w:type="gramStart"/>
+      <w:r>
+        <w:rPr>
+          <w:rFonts w:ascii="Courier" w:hAnsi="Courier" w:cs="Times New Roman"/>
+          <w:b/>
+          <w:sz w:val="16"/>
+          <w:szCs w:val="16"/>
+        </w:rPr>
+        <w:t>a</w:t>
+      </w:r>
+      <w:proofErr w:type="gramEnd"/>
+      <w:r>
+        <w:rPr>
+          <w:rFonts w:ascii="Courier" w:hAnsi="Courier" w:cs="Times New Roman"/>
+          <w:b/>
+          <w:sz w:val="16"/>
+          <w:szCs w:val="16"/>
+        </w:rPr>
+        <w:t xml:space="preserve"> { </w:t>
+      </w:r>
+      <w:r>
+        <w:rPr>
+          <w:rFonts w:ascii="Courier" w:hAnsi="Courier" w:cs="Times New Roman"/>
+          <w:b/>
+          <w:sz w:val="16"/>
+          <w:szCs w:val="16"/>
+        </w:rPr>
+        <w:tab/>
+        <w:t>//this is the link as it is normally</w:t>
+      </w:r>
+    </w:p>
+    <w:p>
+      <w:pPr>
+        <w:rPr>
+          <w:rFonts w:ascii="Courier" w:hAnsi="Courier" w:cs="Times New Roman"/>
+          <w:b/>
+          <w:sz w:val="16"/>
+          <w:szCs w:val="16"/>
+        </w:rPr>
+      </w:pPr>
+      <w:r>
+        <w:rPr>
+          <w:rFonts w:ascii="Courier" w:hAnsi="Courier" w:cs="Times New Roman"/>
+          <w:sz w:val="16"/>
+          <w:szCs w:val="16"/>
+        </w:rPr>
+        <w:tab/>
+      </w:r>
+      <w:r>
+        <w:rPr>
+          <w:rFonts w:ascii="Courier" w:hAnsi="Courier" w:cs="Times New Roman"/>
+          <w:sz w:val="16"/>
+          <w:szCs w:val="16"/>
+        </w:rPr>
+        <w:tab/>
+      </w:r>
+      <w:r>
+        <w:rPr>
+          <w:rFonts w:ascii="Courier" w:hAnsi="Courier" w:cs="Times New Roman"/>
+          <w:sz w:val="16"/>
+          <w:szCs w:val="16"/>
+        </w:rPr>
+        <w:tab/>
+      </w:r>
+      <w:proofErr w:type="gramStart"/>
+      <w:r>
+        <w:rPr>
+          <w:rFonts w:ascii="Courier" w:hAnsi="Courier" w:cs="Times New Roman"/>
+          <w:b/>
+          <w:sz w:val="16"/>
+          <w:szCs w:val="16"/>
+        </w:rPr>
+        <w:t>color</w:t>
+      </w:r>
+      <w:proofErr w:type="gramEnd"/>
+      <w:r>
+        <w:rPr>
+          <w:rFonts w:ascii="Courier" w:hAnsi="Courier" w:cs="Times New Roman"/>
+          <w:b/>
+          <w:sz w:val="16"/>
+          <w:szCs w:val="16"/>
+        </w:rPr>
+        <w:t>: black;</w:t>
+      </w:r>
+    </w:p>
+    <w:p>
+      <w:pPr>
+        <w:rPr>
+          <w:rFonts w:ascii="Courier" w:hAnsi="Courier" w:cs="Times New Roman"/>
+          <w:sz w:val="16"/>
+          <w:szCs w:val="16"/>
+        </w:rPr>
+      </w:pPr>
+      <w:r>
+        <w:rPr>
+          <w:rFonts w:ascii="Courier" w:hAnsi="Courier" w:cs="Times New Roman"/>
+          <w:sz w:val="16"/>
+          <w:szCs w:val="16"/>
+        </w:rPr>
+        <w:tab/>
+      </w:r>
+      <w:r>
+        <w:rPr>
+          <w:rFonts w:ascii="Courier" w:hAnsi="Courier" w:cs="Times New Roman"/>
+          <w:sz w:val="16"/>
+          <w:szCs w:val="16"/>
+        </w:rPr>
+        <w:tab/>
+      </w:r>
+      <w:r>
+        <w:rPr>
+          <w:rFonts w:ascii="Courier" w:hAnsi="Courier" w:cs="Times New Roman"/>
+          <w:sz w:val="16"/>
+          <w:szCs w:val="16"/>
+        </w:rPr>
+        <w:tab/>
+      </w:r>
+      <w:proofErr w:type="gramStart"/>
+      <w:r>
+        <w:rPr>
+          <w:rFonts w:ascii="Courier" w:hAnsi="Courier" w:cs="Times New Roman"/>
+          <w:sz w:val="16"/>
+          <w:szCs w:val="16"/>
+        </w:rPr>
+        <w:t>text</w:t>
+      </w:r>
+      <w:proofErr w:type="gramEnd"/>
+      <w:r>
+        <w:rPr>
+          <w:rFonts w:ascii="Courier" w:hAnsi="Courier" w:cs="Times New Roman"/>
+          <w:sz w:val="16"/>
+          <w:szCs w:val="16"/>
+        </w:rPr>
+        <w:t>-decoration: underline;</w:t>
+      </w:r>
+    </w:p>
+    <w:p>
+      <w:pPr>
+        <w:rPr>
+          <w:rFonts w:ascii="Courier" w:hAnsi="Courier" w:cs="Times New Roman"/>
+          <w:sz w:val="16"/>
+          <w:szCs w:val="16"/>
+        </w:rPr>
+      </w:pPr>
+      <w:r>
+        <w:rPr>
+          <w:rFonts w:ascii="Courier" w:hAnsi="Courier" w:cs="Times New Roman"/>
+          <w:sz w:val="16"/>
+          <w:szCs w:val="16"/>
+        </w:rPr>
+        <w:tab/>
+      </w:r>
+      <w:r>
+        <w:rPr>
+          <w:rFonts w:ascii="Courier" w:hAnsi="Courier" w:cs="Times New Roman"/>
+          <w:sz w:val="16"/>
+          <w:szCs w:val="16"/>
+        </w:rPr>
+        <w:tab/>
+        <w:t>}</w:t>
+      </w:r>
+    </w:p>
+    <w:p>
+      <w:pPr>
+        <w:rPr>
+          <w:rFonts w:ascii="Courier" w:hAnsi="Courier" w:cs="Times New Roman"/>
+          <w:sz w:val="16"/>
+          <w:szCs w:val="16"/>
+        </w:rPr>
+      </w:pPr>
+      <w:r>
+        <w:rPr>
+          <w:rFonts w:ascii="Courier" w:hAnsi="Courier" w:cs="Times New Roman"/>
+          <w:sz w:val="16"/>
+          <w:szCs w:val="16"/>
+        </w:rPr>
+        <w:tab/>
+      </w:r>
+      <w:r>
+        <w:rPr>
+          <w:rFonts w:ascii="Courier" w:hAnsi="Courier" w:cs="Times New Roman"/>
+          <w:sz w:val="16"/>
+          <w:szCs w:val="16"/>
+        </w:rPr>
+        <w:tab/>
+      </w:r>
+    </w:p>
+    <w:p>
+      <w:pPr>
+        <w:rPr>
+          <w:rFonts w:ascii="Courier" w:hAnsi="Courier" w:cs="Times New Roman"/>
+          <w:b/>
+          <w:sz w:val="16"/>
+          <w:szCs w:val="16"/>
+        </w:rPr>
+      </w:pPr>
+      <w:r>
+        <w:rPr>
+          <w:rFonts w:ascii="Courier" w:hAnsi="Courier" w:cs="Times New Roman"/>
+          <w:sz w:val="16"/>
+          <w:szCs w:val="16"/>
+        </w:rPr>
+        <w:tab/>
+      </w:r>
+      <w:r>
+        <w:rPr>
+          <w:rFonts w:ascii="Courier" w:hAnsi="Courier" w:cs="Times New Roman"/>
+          <w:sz w:val="16"/>
+          <w:szCs w:val="16"/>
+        </w:rPr>
+        <w:tab/>
+      </w:r>
+      <w:proofErr w:type="spellStart"/>
+      <w:proofErr w:type="gramStart"/>
+      <w:r>
+        <w:rPr>
+          <w:rFonts w:ascii="Courier" w:hAnsi="Courier" w:cs="Times New Roman"/>
+          <w:b/>
+          <w:sz w:val="16"/>
+          <w:szCs w:val="16"/>
+        </w:rPr>
+        <w:t>a</w:t>
+      </w:r>
+      <w:proofErr w:type="gramEnd"/>
+      <w:r>
+        <w:rPr>
+          <w:rFonts w:ascii="Courier" w:hAnsi="Courier" w:cs="Times New Roman"/>
+          <w:b/>
+          <w:sz w:val="16"/>
+          <w:szCs w:val="16"/>
+        </w:rPr>
+        <w:t>:hover</w:t>
+      </w:r>
+      <w:proofErr w:type="spellEnd"/>
+      <w:r>
+        <w:rPr>
+          <w:rFonts w:ascii="Courier" w:hAnsi="Courier" w:cs="Times New Roman"/>
+          <w:b/>
+          <w:sz w:val="16"/>
+          <w:szCs w:val="16"/>
+        </w:rPr>
+        <w:t xml:space="preserve"> {</w:t>
+      </w:r>
+      <w:r>
+        <w:rPr>
+          <w:rFonts w:ascii="Courier" w:hAnsi="Courier" w:cs="Times New Roman"/>
+          <w:sz w:val="16"/>
+          <w:szCs w:val="16"/>
+        </w:rPr>
+        <w:tab/>
+      </w:r>
+      <w:r>
+        <w:rPr>
+          <w:rFonts w:ascii="Courier" w:hAnsi="Courier" w:cs="Times New Roman"/>
+          <w:b/>
+          <w:sz w:val="16"/>
+          <w:szCs w:val="16"/>
+        </w:rPr>
+        <w:t>//this is the link when the mouse is hovering</w:t>
+      </w:r>
+    </w:p>
+    <w:p>
+      <w:pPr>
+        <w:rPr>
+          <w:rFonts w:ascii="Courier" w:hAnsi="Courier" w:cs="Times New Roman"/>
+          <w:b/>
+          <w:sz w:val="16"/>
+          <w:szCs w:val="16"/>
+        </w:rPr>
+      </w:pPr>
+      <w:r>
+        <w:rPr>
+          <w:rFonts w:ascii="Courier" w:hAnsi="Courier" w:cs="Times New Roman"/>
+          <w:sz w:val="16"/>
+          <w:szCs w:val="16"/>
+        </w:rPr>
+        <w:tab/>
+      </w:r>
+      <w:r>
+        <w:rPr>
+          <w:rFonts w:ascii="Courier" w:hAnsi="Courier" w:cs="Times New Roman"/>
+          <w:sz w:val="16"/>
+          <w:szCs w:val="16"/>
+        </w:rPr>
+        <w:tab/>
+      </w:r>
+      <w:r>
+        <w:rPr>
+          <w:rFonts w:ascii="Courier" w:hAnsi="Courier" w:cs="Times New Roman"/>
+          <w:sz w:val="16"/>
+          <w:szCs w:val="16"/>
+        </w:rPr>
+        <w:tab/>
+      </w:r>
+      <w:proofErr w:type="gramStart"/>
+      <w:r>
+        <w:rPr>
+          <w:rFonts w:ascii="Courier" w:hAnsi="Courier" w:cs="Times New Roman"/>
+          <w:b/>
+          <w:sz w:val="16"/>
+          <w:szCs w:val="16"/>
+        </w:rPr>
+        <w:t>color</w:t>
+      </w:r>
+      <w:proofErr w:type="gramEnd"/>
+      <w:r>
+        <w:rPr>
+          <w:rFonts w:ascii="Courier" w:hAnsi="Courier" w:cs="Times New Roman"/>
+          <w:b/>
+          <w:sz w:val="16"/>
+          <w:szCs w:val="16"/>
+        </w:rPr>
+        <w:t>: white;</w:t>
+      </w:r>
+    </w:p>
+    <w:p>
+      <w:pPr>
+        <w:rPr>
+          <w:rFonts w:ascii="Courier" w:hAnsi="Courier" w:cs="Times New Roman"/>
+          <w:b/>
+          <w:sz w:val="16"/>
+          <w:szCs w:val="16"/>
+        </w:rPr>
+      </w:pPr>
+      <w:r>
+        <w:rPr>
+          <w:rFonts w:ascii="Courier" w:hAnsi="Courier" w:cs="Times New Roman"/>
+          <w:sz w:val="16"/>
+          <w:szCs w:val="16"/>
+        </w:rPr>
+        <w:tab/>
+      </w:r>
+      <w:r>
+        <w:rPr>
+          <w:rFonts w:ascii="Courier" w:hAnsi="Courier" w:cs="Times New Roman"/>
+          <w:sz w:val="16"/>
+          <w:szCs w:val="16"/>
+        </w:rPr>
+        <w:tab/>
+      </w:r>
+      <w:r>
+        <w:rPr>
+          <w:rFonts w:ascii="Courier" w:hAnsi="Courier" w:cs="Times New Roman"/>
+          <w:sz w:val="16"/>
+          <w:szCs w:val="16"/>
+        </w:rPr>
+        <w:tab/>
+      </w:r>
+      <w:proofErr w:type="gramStart"/>
+      <w:r>
+        <w:rPr>
+          <w:rFonts w:ascii="Courier" w:hAnsi="Courier" w:cs="Times New Roman"/>
+          <w:b/>
+          <w:sz w:val="16"/>
+          <w:szCs w:val="16"/>
+        </w:rPr>
+        <w:t>background</w:t>
+      </w:r>
+      <w:proofErr w:type="gramEnd"/>
+      <w:r>
+        <w:rPr>
+          <w:rFonts w:ascii="Courier" w:hAnsi="Courier" w:cs="Times New Roman"/>
+          <w:b/>
+          <w:sz w:val="16"/>
+          <w:szCs w:val="16"/>
+        </w:rPr>
+        <w:t>: red;</w:t>
+      </w:r>
+    </w:p>
+    <w:p>
+      <w:pPr>
+        <w:rPr>
+          <w:rFonts w:ascii="Courier" w:hAnsi="Courier" w:cs="Times New Roman"/>
+          <w:sz w:val="16"/>
+          <w:szCs w:val="16"/>
+        </w:rPr>
+      </w:pPr>
+      <w:r>
+        <w:rPr>
+          <w:rFonts w:ascii="Courier" w:hAnsi="Courier" w:cs="Times New Roman"/>
+          <w:sz w:val="16"/>
+          <w:szCs w:val="16"/>
+        </w:rPr>
+        <w:tab/>
+      </w:r>
+      <w:r>
+        <w:rPr>
+          <w:rFonts w:ascii="Courier" w:hAnsi="Courier" w:cs="Times New Roman"/>
+          <w:sz w:val="16"/>
+          <w:szCs w:val="16"/>
+        </w:rPr>
+        <w:tab/>
+        <w:t>}</w:t>
+      </w:r>
+    </w:p>
+    <w:p>
+      <w:pPr>
+        <w:rPr>
+          <w:rFonts w:ascii="Courier" w:hAnsi="Courier" w:cs="Times New Roman"/>
+          <w:sz w:val="16"/>
+          <w:szCs w:val="16"/>
+        </w:rPr>
+      </w:pPr>
+      <w:r>
+        <w:rPr>
+          <w:rFonts w:ascii="Courier" w:hAnsi="Courier" w:cs="Times New Roman"/>
+          <w:sz w:val="16"/>
+          <w:szCs w:val="16"/>
+        </w:rPr>
+        <w:tab/>
+      </w:r>
+      <w:r>
+        <w:rPr>
+          <w:rFonts w:ascii="Courier" w:hAnsi="Courier" w:cs="Times New Roman"/>
+          <w:sz w:val="16"/>
+          <w:szCs w:val="16"/>
+        </w:rPr>
+        <w:tab/>
+      </w:r>
+      <w:r>
+        <w:rPr>
+          <w:rFonts w:ascii="Courier" w:hAnsi="Courier" w:cs="Times New Roman"/>
+          <w:sz w:val="16"/>
+          <w:szCs w:val="16"/>
+        </w:rPr>
+        <w:tab/>
+      </w:r>
+    </w:p>
+    <w:p>
+      <w:pPr>
+        <w:rPr>
+          <w:rFonts w:ascii="Courier" w:hAnsi="Courier" w:cs="Times New Roman"/>
+          <w:b/>
+          <w:sz w:val="16"/>
+          <w:szCs w:val="16"/>
+        </w:rPr>
+      </w:pPr>
+      <w:r>
+        <w:rPr>
+          <w:rFonts w:ascii="Courier" w:hAnsi="Courier" w:cs="Times New Roman"/>
+          <w:sz w:val="16"/>
+          <w:szCs w:val="16"/>
+        </w:rPr>
+        <w:tab/>
+      </w:r>
+      <w:r>
+        <w:rPr>
+          <w:rFonts w:ascii="Courier" w:hAnsi="Courier" w:cs="Times New Roman"/>
+          <w:sz w:val="16"/>
+          <w:szCs w:val="16"/>
+        </w:rPr>
+        <w:tab/>
+      </w:r>
+      <w:proofErr w:type="spellStart"/>
+      <w:proofErr w:type="gramStart"/>
+      <w:r>
+        <w:rPr>
+          <w:rFonts w:ascii="Courier" w:hAnsi="Courier" w:cs="Times New Roman"/>
+          <w:b/>
+          <w:sz w:val="16"/>
+          <w:szCs w:val="16"/>
+        </w:rPr>
+        <w:t>a</w:t>
+      </w:r>
+      <w:proofErr w:type="gramEnd"/>
+      <w:r>
+        <w:rPr>
+          <w:rFonts w:ascii="Courier" w:hAnsi="Courier" w:cs="Times New Roman"/>
+          <w:b/>
+          <w:sz w:val="16"/>
+          <w:szCs w:val="16"/>
+        </w:rPr>
+        <w:t>:visited</w:t>
+      </w:r>
+      <w:proofErr w:type="spellEnd"/>
+      <w:r>
+        <w:rPr>
+          <w:rFonts w:ascii="Courier" w:hAnsi="Courier" w:cs="Times New Roman"/>
+          <w:sz w:val="16"/>
+          <w:szCs w:val="16"/>
+        </w:rPr>
+        <w:t>{</w:t>
+      </w:r>
+      <w:r>
+        <w:rPr>
+          <w:rFonts w:ascii="Courier" w:hAnsi="Courier" w:cs="Times New Roman"/>
+          <w:sz w:val="16"/>
+          <w:szCs w:val="16"/>
+        </w:rPr>
+        <w:tab/>
+      </w:r>
+      <w:r>
+        <w:rPr>
+          <w:rFonts w:ascii="Courier" w:hAnsi="Courier" w:cs="Times New Roman"/>
+          <w:b/>
+          <w:sz w:val="16"/>
+          <w:szCs w:val="16"/>
+        </w:rPr>
+        <w:t>//this is the link after it is visited</w:t>
+      </w:r>
+    </w:p>
+    <w:p>
+      <w:pPr>
+        <w:rPr>
+          <w:rFonts w:ascii="Courier" w:hAnsi="Courier" w:cs="Times New Roman"/>
+          <w:b/>
+          <w:sz w:val="16"/>
+          <w:szCs w:val="16"/>
+        </w:rPr>
+      </w:pPr>
+      <w:r>
+        <w:rPr>
+          <w:rFonts w:ascii="Courier" w:hAnsi="Courier" w:cs="Times New Roman"/>
+          <w:sz w:val="16"/>
+          <w:szCs w:val="16"/>
+        </w:rPr>
+        <w:tab/>
+      </w:r>
+      <w:r>
+        <w:rPr>
+          <w:rFonts w:ascii="Courier" w:hAnsi="Courier" w:cs="Times New Roman"/>
+          <w:sz w:val="16"/>
+          <w:szCs w:val="16"/>
+        </w:rPr>
+        <w:tab/>
+      </w:r>
+      <w:r>
+        <w:rPr>
+          <w:rFonts w:ascii="Courier" w:hAnsi="Courier" w:cs="Times New Roman"/>
+          <w:b/>
+          <w:sz w:val="16"/>
+          <w:szCs w:val="16"/>
+        </w:rPr>
+        <w:t xml:space="preserve">    </w:t>
+      </w:r>
+      <w:proofErr w:type="spellStart"/>
+      <w:proofErr w:type="gramStart"/>
+      <w:r>
+        <w:rPr>
+          <w:rFonts w:ascii="Courier" w:hAnsi="Courier" w:cs="Times New Roman"/>
+          <w:b/>
+          <w:sz w:val="16"/>
+          <w:szCs w:val="16"/>
+        </w:rPr>
+        <w:t>color:blue</w:t>
+      </w:r>
+      <w:proofErr w:type="spellEnd"/>
+      <w:proofErr w:type="gramEnd"/>
+      <w:r>
+        <w:rPr>
+          <w:rFonts w:ascii="Courier" w:hAnsi="Courier" w:cs="Times New Roman"/>
+          <w:b/>
+          <w:sz w:val="16"/>
+          <w:szCs w:val="16"/>
+        </w:rPr>
+        <w:t>;</w:t>
+      </w:r>
+    </w:p>
+    <w:p>
+      <w:pPr>
+        <w:rPr>
+          <w:rFonts w:ascii="Times New Roman" w:hAnsi="Times New Roman" w:cs="Times New Roman"/>
+        </w:rPr>
+      </w:pPr>
+      <w:r>
+        <w:rPr>
+          <w:rFonts w:ascii="Courier" w:hAnsi="Courier" w:cs="Times New Roman"/>
+          <w:sz w:val="16"/>
+          <w:szCs w:val="16"/>
+        </w:rPr>
+        <w:tab/>
+      </w:r>
+      <w:r>
+        <w:rPr>
+          <w:rFonts w:ascii="Courier" w:hAnsi="Courier" w:cs="Times New Roman"/>
+          <w:sz w:val="16"/>
+          <w:szCs w:val="16"/>
+        </w:rPr>
+        <w:tab/>
+        <w:t>}</w:t>
+      </w:r>
+    </w:p>
+    <w:p>
+      <w:pPr>
+        <w:rPr>
+          <w:rFonts w:ascii="Times New Roman" w:hAnsi="Times New Roman" w:cs="Times New Roman"/>
+        </w:rPr>
+      </w:pPr>
+      <w:r>
+        <w:rPr>
+          <w:rFonts w:ascii="Times New Roman" w:hAnsi="Times New Roman" w:cs="Times New Roman"/>
+        </w:rPr>
+        <w:tab/>
+      </w:r>
+      <w:r>
+        <w:rPr>
+          <w:rFonts w:ascii="Times New Roman" w:hAnsi="Times New Roman" w:cs="Times New Roman"/>
+        </w:rPr>
+        <w:tab/>
+      </w:r>
+    </w:p>
+    <w:p>
+      <w:pPr>
+        <w:rPr>
+          <w:rFonts w:ascii="Times New Roman" w:hAnsi="Times New Roman" w:cs="Times New Roman"/>
+        </w:rPr>
+      </w:pPr>
+      <w:r>
+        <w:rPr>
+          <w:rFonts w:ascii="Times New Roman" w:hAnsi="Times New Roman" w:cs="Times New Roman"/>
+        </w:rPr>
+        <w:t>Step 14: Have students try to change the size of images or add a border to images (they will need to search w3 to find how to add a b</w:t>
+      </w:r>
       <w:bookmarkStart w:id="0" w:name="_GoBack"/>
       <w:bookmarkEnd w:id="0"/>
-    </w:p>
-    <w:p>
-      <w:pPr>
-        <w:rPr>
-          <w:rFonts w:ascii="Courier" w:hAnsi="Courier" w:cs="Times New Roman"/>
-          <w:sz w:val="16"/>
-          <w:szCs w:val="16"/>
-        </w:rPr>
-      </w:pPr>
-      <w:r>
-        <w:rPr>
-          <w:rFonts w:ascii="Courier" w:hAnsi="Courier" w:cs="Times New Roman"/>
-          <w:sz w:val="16"/>
-          <w:szCs w:val="16"/>
-        </w:rPr>
-        <w:t xml:space="preserve">        </w:t>
-      </w:r>
-      <w:proofErr w:type="gramStart"/>
-      <w:r>
-        <w:rPr>
-          <w:rFonts w:ascii="Courier" w:hAnsi="Courier" w:cs="Times New Roman"/>
-          <w:sz w:val="16"/>
-          <w:szCs w:val="16"/>
-        </w:rPr>
-        <w:t>body</w:t>
-      </w:r>
-      <w:proofErr w:type="gramEnd"/>
-      <w:r>
-        <w:rPr>
-          <w:rFonts w:ascii="Courier" w:hAnsi="Courier" w:cs="Times New Roman"/>
-          <w:sz w:val="16"/>
-          <w:szCs w:val="16"/>
-        </w:rPr>
-        <w:t xml:space="preserve"> {</w:t>
-      </w:r>
-    </w:p>
-    <w:p>
-      <w:pPr>
-        <w:rPr>
-          <w:rFonts w:ascii="Courier" w:hAnsi="Courier" w:cs="Times New Roman"/>
-          <w:sz w:val="16"/>
-          <w:szCs w:val="16"/>
-        </w:rPr>
-      </w:pPr>
-      <w:r>
-        <w:rPr>
-          <w:rFonts w:ascii="Courier" w:hAnsi="Courier" w:cs="Times New Roman"/>
-          <w:sz w:val="16"/>
-          <w:szCs w:val="16"/>
-        </w:rPr>
-        <w:t xml:space="preserve">    </w:t>
-      </w:r>
-      <w:r>
-        <w:rPr>
-          <w:rFonts w:ascii="Courier" w:hAnsi="Courier" w:cs="Times New Roman"/>
-          <w:sz w:val="16"/>
-          <w:szCs w:val="16"/>
-        </w:rPr>
-        <w:tab/>
-      </w:r>
-      <w:r>
-        <w:rPr>
-          <w:rFonts w:ascii="Courier" w:hAnsi="Courier" w:cs="Times New Roman"/>
-          <w:sz w:val="16"/>
-          <w:szCs w:val="16"/>
-        </w:rPr>
-        <w:tab/>
-      </w:r>
-      <w:proofErr w:type="gramStart"/>
-      <w:r>
-        <w:rPr>
-          <w:rFonts w:ascii="Courier" w:hAnsi="Courier" w:cs="Times New Roman"/>
-          <w:sz w:val="16"/>
-          <w:szCs w:val="16"/>
-        </w:rPr>
-        <w:t>margin</w:t>
-      </w:r>
-      <w:proofErr w:type="gramEnd"/>
-      <w:r>
-        <w:rPr>
-          <w:rFonts w:ascii="Courier" w:hAnsi="Courier" w:cs="Times New Roman"/>
-          <w:sz w:val="16"/>
-          <w:szCs w:val="16"/>
-        </w:rPr>
-        <w:t>: 0;</w:t>
-      </w:r>
-    </w:p>
-    <w:p>
-      <w:pPr>
-        <w:rPr>
-          <w:rFonts w:ascii="Courier" w:hAnsi="Courier" w:cs="Times New Roman"/>
-          <w:sz w:val="16"/>
-          <w:szCs w:val="16"/>
-        </w:rPr>
-      </w:pPr>
-      <w:r>
-        <w:rPr>
-          <w:rFonts w:ascii="Courier" w:hAnsi="Courier" w:cs="Times New Roman"/>
-          <w:sz w:val="16"/>
-          <w:szCs w:val="16"/>
-        </w:rPr>
-        <w:tab/>
-      </w:r>
-      <w:r>
-        <w:rPr>
-          <w:rFonts w:ascii="Courier" w:hAnsi="Courier" w:cs="Times New Roman"/>
-          <w:sz w:val="16"/>
-          <w:szCs w:val="16"/>
-        </w:rPr>
-        <w:tab/>
-      </w:r>
-      <w:r>
-        <w:rPr>
-          <w:rFonts w:ascii="Courier" w:hAnsi="Courier" w:cs="Times New Roman"/>
-          <w:sz w:val="16"/>
-          <w:szCs w:val="16"/>
-        </w:rPr>
-        <w:tab/>
-      </w:r>
-      <w:proofErr w:type="gramStart"/>
-      <w:r>
-        <w:rPr>
-          <w:rFonts w:ascii="Courier" w:hAnsi="Courier" w:cs="Times New Roman"/>
-          <w:sz w:val="16"/>
-          <w:szCs w:val="16"/>
-        </w:rPr>
-        <w:t>padding</w:t>
-      </w:r>
-      <w:proofErr w:type="gramEnd"/>
-      <w:r>
-        <w:rPr>
-          <w:rFonts w:ascii="Courier" w:hAnsi="Courier" w:cs="Times New Roman"/>
-          <w:sz w:val="16"/>
-          <w:szCs w:val="16"/>
-        </w:rPr>
-        <w:t>: 20px;</w:t>
-      </w:r>
-    </w:p>
-    <w:p>
-      <w:pPr>
-        <w:rPr>
-          <w:rFonts w:ascii="Courier" w:hAnsi="Courier" w:cs="Times New Roman"/>
-          <w:sz w:val="16"/>
-          <w:szCs w:val="16"/>
-        </w:rPr>
-      </w:pPr>
-      <w:r>
-        <w:rPr>
-          <w:rFonts w:ascii="Courier" w:hAnsi="Courier" w:cs="Times New Roman"/>
-          <w:sz w:val="16"/>
-          <w:szCs w:val="16"/>
-        </w:rPr>
-        <w:tab/>
-      </w:r>
-      <w:r>
-        <w:rPr>
-          <w:rFonts w:ascii="Courier" w:hAnsi="Courier" w:cs="Times New Roman"/>
-          <w:sz w:val="16"/>
-          <w:szCs w:val="16"/>
-        </w:rPr>
-        <w:tab/>
-      </w:r>
-      <w:r>
-        <w:rPr>
-          <w:rFonts w:ascii="Courier" w:hAnsi="Courier" w:cs="Times New Roman"/>
-          <w:sz w:val="16"/>
-          <w:szCs w:val="16"/>
-        </w:rPr>
-        <w:tab/>
-      </w:r>
-      <w:proofErr w:type="gramStart"/>
-      <w:r>
-        <w:rPr>
-          <w:rFonts w:ascii="Courier" w:hAnsi="Courier" w:cs="Times New Roman"/>
-          <w:sz w:val="16"/>
-          <w:szCs w:val="16"/>
-        </w:rPr>
-        <w:t>background</w:t>
-      </w:r>
-      <w:proofErr w:type="gramEnd"/>
-      <w:r>
-        <w:rPr>
-          <w:rFonts w:ascii="Courier" w:hAnsi="Courier" w:cs="Times New Roman"/>
-          <w:sz w:val="16"/>
-          <w:szCs w:val="16"/>
-        </w:rPr>
-        <w:t>-color: green;</w:t>
-      </w:r>
-    </w:p>
-    <w:p>
-      <w:pPr>
-        <w:rPr>
-          <w:rFonts w:ascii="Courier" w:hAnsi="Courier" w:cs="Times New Roman"/>
-          <w:sz w:val="16"/>
-          <w:szCs w:val="16"/>
-        </w:rPr>
-      </w:pPr>
-      <w:r>
-        <w:rPr>
-          <w:rFonts w:ascii="Courier" w:hAnsi="Courier" w:cs="Times New Roman"/>
-          <w:sz w:val="16"/>
-          <w:szCs w:val="16"/>
-        </w:rPr>
-        <w:tab/>
-      </w:r>
-      <w:r>
-        <w:rPr>
-          <w:rFonts w:ascii="Courier" w:hAnsi="Courier" w:cs="Times New Roman"/>
-          <w:sz w:val="16"/>
-          <w:szCs w:val="16"/>
-        </w:rPr>
-        <w:tab/>
-      </w:r>
-      <w:r>
-        <w:rPr>
-          <w:rFonts w:ascii="Courier" w:hAnsi="Courier" w:cs="Times New Roman"/>
-          <w:sz w:val="16"/>
-          <w:szCs w:val="16"/>
-        </w:rPr>
-        <w:tab/>
-      </w:r>
-      <w:proofErr w:type="gramStart"/>
-      <w:r>
-        <w:rPr>
-          <w:rFonts w:ascii="Courier" w:hAnsi="Courier" w:cs="Times New Roman"/>
-          <w:sz w:val="16"/>
-          <w:szCs w:val="16"/>
-        </w:rPr>
-        <w:t>font</w:t>
-      </w:r>
-      <w:proofErr w:type="gramEnd"/>
-      <w:r>
-        <w:rPr>
-          <w:rFonts w:ascii="Courier" w:hAnsi="Courier" w:cs="Times New Roman"/>
-          <w:sz w:val="16"/>
-          <w:szCs w:val="16"/>
-        </w:rPr>
-        <w:t xml:space="preserve">-family: </w:t>
-      </w:r>
-      <w:proofErr w:type="spellStart"/>
-      <w:r>
-        <w:rPr>
-          <w:rFonts w:ascii="Courier" w:hAnsi="Courier" w:cs="Times New Roman"/>
-          <w:sz w:val="16"/>
-          <w:szCs w:val="16"/>
-        </w:rPr>
-        <w:t>arial</w:t>
-      </w:r>
-      <w:proofErr w:type="spellEnd"/>
-      <w:r>
-        <w:rPr>
-          <w:rFonts w:ascii="Courier" w:hAnsi="Courier" w:cs="Times New Roman"/>
-          <w:sz w:val="16"/>
-          <w:szCs w:val="16"/>
-        </w:rPr>
-        <w:t>;</w:t>
-      </w:r>
-    </w:p>
-    <w:p>
-      <w:pPr>
-        <w:rPr>
-          <w:rFonts w:ascii="Courier" w:hAnsi="Courier" w:cs="Times New Roman"/>
-          <w:sz w:val="16"/>
-          <w:szCs w:val="16"/>
-        </w:rPr>
-      </w:pPr>
-      <w:r>
-        <w:rPr>
-          <w:rFonts w:ascii="Courier" w:hAnsi="Courier" w:cs="Times New Roman"/>
-          <w:sz w:val="16"/>
-          <w:szCs w:val="16"/>
-        </w:rPr>
-        <w:tab/>
-      </w:r>
-      <w:r>
-        <w:rPr>
-          <w:rFonts w:ascii="Courier" w:hAnsi="Courier" w:cs="Times New Roman"/>
-          <w:sz w:val="16"/>
-          <w:szCs w:val="16"/>
-        </w:rPr>
-        <w:tab/>
-      </w:r>
-      <w:r>
-        <w:rPr>
-          <w:rFonts w:ascii="Courier" w:hAnsi="Courier" w:cs="Times New Roman"/>
-          <w:sz w:val="16"/>
-          <w:szCs w:val="16"/>
-        </w:rPr>
-        <w:tab/>
-      </w:r>
-      <w:proofErr w:type="gramStart"/>
-      <w:r>
-        <w:rPr>
-          <w:rFonts w:ascii="Courier" w:hAnsi="Courier" w:cs="Times New Roman"/>
-          <w:sz w:val="16"/>
-          <w:szCs w:val="16"/>
-        </w:rPr>
-        <w:t>font</w:t>
-      </w:r>
-      <w:proofErr w:type="gramEnd"/>
-      <w:r>
-        <w:rPr>
-          <w:rFonts w:ascii="Courier" w:hAnsi="Courier" w:cs="Times New Roman"/>
-          <w:sz w:val="16"/>
-          <w:szCs w:val="16"/>
-        </w:rPr>
-        <w:t>-size: 0.75em;</w:t>
-      </w:r>
-    </w:p>
-    <w:p>
-      <w:pPr>
-        <w:rPr>
-          <w:rFonts w:ascii="Courier" w:hAnsi="Courier" w:cs="Times New Roman"/>
-          <w:sz w:val="16"/>
-          <w:szCs w:val="16"/>
-        </w:rPr>
-      </w:pPr>
-      <w:r>
-        <w:rPr>
-          <w:rFonts w:ascii="Courier" w:hAnsi="Courier" w:cs="Times New Roman"/>
-          <w:sz w:val="16"/>
-          <w:szCs w:val="16"/>
-        </w:rPr>
-        <w:tab/>
-      </w:r>
-      <w:r>
-        <w:rPr>
-          <w:rFonts w:ascii="Courier" w:hAnsi="Courier" w:cs="Times New Roman"/>
-          <w:sz w:val="16"/>
-          <w:szCs w:val="16"/>
-        </w:rPr>
-        <w:tab/>
-      </w:r>
-      <w:r>
-        <w:rPr>
-          <w:rFonts w:ascii="Courier" w:hAnsi="Courier" w:cs="Times New Roman"/>
-          <w:sz w:val="16"/>
-          <w:szCs w:val="16"/>
-        </w:rPr>
-        <w:tab/>
-      </w:r>
-      <w:proofErr w:type="gramStart"/>
-      <w:r>
-        <w:rPr>
-          <w:rFonts w:ascii="Courier" w:hAnsi="Courier" w:cs="Times New Roman"/>
-          <w:sz w:val="16"/>
-          <w:szCs w:val="16"/>
-        </w:rPr>
-        <w:t>color</w:t>
-      </w:r>
-      <w:proofErr w:type="gramEnd"/>
-      <w:r>
-        <w:rPr>
-          <w:rFonts w:ascii="Courier" w:hAnsi="Courier" w:cs="Times New Roman"/>
-          <w:sz w:val="16"/>
-          <w:szCs w:val="16"/>
-        </w:rPr>
-        <w:t>: red;</w:t>
-      </w:r>
-    </w:p>
-    <w:p>
-      <w:pPr>
-        <w:rPr>
-          <w:rFonts w:ascii="Courier" w:hAnsi="Courier" w:cs="Times New Roman"/>
-          <w:sz w:val="16"/>
-          <w:szCs w:val="16"/>
-        </w:rPr>
-      </w:pPr>
-      <w:r>
-        <w:rPr>
-          <w:rFonts w:ascii="Courier" w:hAnsi="Courier" w:cs="Times New Roman"/>
-          <w:sz w:val="16"/>
-          <w:szCs w:val="16"/>
-        </w:rPr>
-        <w:tab/>
-      </w:r>
-      <w:r>
-        <w:rPr>
-          <w:rFonts w:ascii="Courier" w:hAnsi="Courier" w:cs="Times New Roman"/>
-          <w:sz w:val="16"/>
-          <w:szCs w:val="16"/>
-        </w:rPr>
-        <w:tab/>
-        <w:t>}</w:t>
-      </w:r>
-    </w:p>
-    <w:p>
-      <w:pPr>
-        <w:rPr>
-          <w:rFonts w:ascii="Courier" w:hAnsi="Courier" w:cs="Times New Roman"/>
-          <w:sz w:val="16"/>
-          <w:szCs w:val="16"/>
-        </w:rPr>
-      </w:pPr>
-      <w:r>
-        <w:rPr>
-          <w:rFonts w:ascii="Courier" w:hAnsi="Courier" w:cs="Times New Roman"/>
-          <w:sz w:val="16"/>
-          <w:szCs w:val="16"/>
-        </w:rPr>
-        <w:tab/>
-      </w:r>
-      <w:r>
-        <w:rPr>
-          <w:rFonts w:ascii="Courier" w:hAnsi="Courier" w:cs="Times New Roman"/>
-          <w:sz w:val="16"/>
-          <w:szCs w:val="16"/>
-        </w:rPr>
-        <w:tab/>
-      </w:r>
-    </w:p>
-    <w:p>
-      <w:pPr>
-        <w:rPr>
-          <w:rFonts w:ascii="Courier" w:hAnsi="Courier" w:cs="Times New Roman"/>
-          <w:b/>
-          <w:sz w:val="16"/>
-          <w:szCs w:val="16"/>
-        </w:rPr>
-      </w:pPr>
-      <w:r>
-        <w:rPr>
-          <w:rFonts w:ascii="Courier" w:hAnsi="Courier" w:cs="Times New Roman"/>
-          <w:sz w:val="16"/>
-          <w:szCs w:val="16"/>
-        </w:rPr>
-        <w:tab/>
-      </w:r>
-      <w:r>
-        <w:rPr>
-          <w:rFonts w:ascii="Courier" w:hAnsi="Courier" w:cs="Times New Roman"/>
-          <w:sz w:val="16"/>
-          <w:szCs w:val="16"/>
-        </w:rPr>
-        <w:tab/>
-      </w:r>
-      <w:proofErr w:type="gramStart"/>
-      <w:r>
-        <w:rPr>
-          <w:rFonts w:ascii="Courier" w:hAnsi="Courier" w:cs="Times New Roman"/>
-          <w:b/>
-          <w:sz w:val="16"/>
-          <w:szCs w:val="16"/>
-        </w:rPr>
-        <w:t>a</w:t>
-      </w:r>
-      <w:proofErr w:type="gramEnd"/>
-      <w:r>
-        <w:rPr>
-          <w:rFonts w:ascii="Courier" w:hAnsi="Courier" w:cs="Times New Roman"/>
-          <w:b/>
-          <w:sz w:val="16"/>
-          <w:szCs w:val="16"/>
-        </w:rPr>
-        <w:t xml:space="preserve"> { </w:t>
-      </w:r>
-      <w:r>
-        <w:rPr>
-          <w:rFonts w:ascii="Courier" w:hAnsi="Courier" w:cs="Times New Roman"/>
-          <w:b/>
-          <w:sz w:val="16"/>
-          <w:szCs w:val="16"/>
-        </w:rPr>
-        <w:tab/>
-        <w:t>//this is the link as it is normally</w:t>
-      </w:r>
-    </w:p>
-    <w:p>
-      <w:pPr>
-        <w:rPr>
-          <w:rFonts w:ascii="Courier" w:hAnsi="Courier" w:cs="Times New Roman"/>
-          <w:b/>
-          <w:sz w:val="16"/>
-          <w:szCs w:val="16"/>
-        </w:rPr>
-      </w:pPr>
-      <w:r>
-        <w:rPr>
-          <w:rFonts w:ascii="Courier" w:hAnsi="Courier" w:cs="Times New Roman"/>
-          <w:sz w:val="16"/>
-          <w:szCs w:val="16"/>
-        </w:rPr>
-        <w:tab/>
-      </w:r>
-      <w:r>
-        <w:rPr>
-          <w:rFonts w:ascii="Courier" w:hAnsi="Courier" w:cs="Times New Roman"/>
-          <w:sz w:val="16"/>
-          <w:szCs w:val="16"/>
-        </w:rPr>
-        <w:tab/>
-      </w:r>
-      <w:r>
-        <w:rPr>
-          <w:rFonts w:ascii="Courier" w:hAnsi="Courier" w:cs="Times New Roman"/>
-          <w:sz w:val="16"/>
-          <w:szCs w:val="16"/>
-        </w:rPr>
-        <w:tab/>
-      </w:r>
-      <w:proofErr w:type="gramStart"/>
-      <w:r>
-        <w:rPr>
-          <w:rFonts w:ascii="Courier" w:hAnsi="Courier" w:cs="Times New Roman"/>
-          <w:b/>
-          <w:sz w:val="16"/>
-          <w:szCs w:val="16"/>
-        </w:rPr>
-        <w:t>color</w:t>
-      </w:r>
-      <w:proofErr w:type="gramEnd"/>
-      <w:r>
-        <w:rPr>
-          <w:rFonts w:ascii="Courier" w:hAnsi="Courier" w:cs="Times New Roman"/>
-          <w:b/>
-          <w:sz w:val="16"/>
-          <w:szCs w:val="16"/>
-        </w:rPr>
-        <w:t>: black;</w:t>
-      </w:r>
-    </w:p>
-    <w:p>
-      <w:pPr>
-        <w:rPr>
-          <w:rFonts w:ascii="Courier" w:hAnsi="Courier" w:cs="Times New Roman"/>
-          <w:sz w:val="16"/>
-          <w:szCs w:val="16"/>
-        </w:rPr>
-      </w:pPr>
-      <w:r>
-        <w:rPr>
-          <w:rFonts w:ascii="Courier" w:hAnsi="Courier" w:cs="Times New Roman"/>
-          <w:sz w:val="16"/>
-          <w:szCs w:val="16"/>
-        </w:rPr>
-        <w:tab/>
-      </w:r>
-      <w:r>
-        <w:rPr>
-          <w:rFonts w:ascii="Courier" w:hAnsi="Courier" w:cs="Times New Roman"/>
-          <w:sz w:val="16"/>
-          <w:szCs w:val="16"/>
-        </w:rPr>
-        <w:tab/>
-      </w:r>
-      <w:r>
-        <w:rPr>
-          <w:rFonts w:ascii="Courier" w:hAnsi="Courier" w:cs="Times New Roman"/>
-          <w:sz w:val="16"/>
-          <w:szCs w:val="16"/>
-        </w:rPr>
-        <w:tab/>
-      </w:r>
-      <w:proofErr w:type="gramStart"/>
-      <w:r>
-        <w:rPr>
-          <w:rFonts w:ascii="Courier" w:hAnsi="Courier" w:cs="Times New Roman"/>
-          <w:sz w:val="16"/>
-          <w:szCs w:val="16"/>
-        </w:rPr>
-        <w:t>text</w:t>
-      </w:r>
-      <w:proofErr w:type="gramEnd"/>
-      <w:r>
-        <w:rPr>
-          <w:rFonts w:ascii="Courier" w:hAnsi="Courier" w:cs="Times New Roman"/>
-          <w:sz w:val="16"/>
-          <w:szCs w:val="16"/>
-        </w:rPr>
-        <w:t>-decoration: underline;</w:t>
-      </w:r>
-    </w:p>
-    <w:p>
-      <w:pPr>
-        <w:rPr>
-          <w:rFonts w:ascii="Courier" w:hAnsi="Courier" w:cs="Times New Roman"/>
-          <w:sz w:val="16"/>
-          <w:szCs w:val="16"/>
-        </w:rPr>
-      </w:pPr>
-      <w:r>
-        <w:rPr>
-          <w:rFonts w:ascii="Courier" w:hAnsi="Courier" w:cs="Times New Roman"/>
-          <w:sz w:val="16"/>
-          <w:szCs w:val="16"/>
-        </w:rPr>
-        <w:tab/>
-      </w:r>
-      <w:r>
-        <w:rPr>
-          <w:rFonts w:ascii="Courier" w:hAnsi="Courier" w:cs="Times New Roman"/>
-          <w:sz w:val="16"/>
-          <w:szCs w:val="16"/>
-        </w:rPr>
-        <w:tab/>
-        <w:t>}</w:t>
-      </w:r>
-    </w:p>
-    <w:p>
-      <w:pPr>
-        <w:rPr>
-          <w:rFonts w:ascii="Courier" w:hAnsi="Courier" w:cs="Times New Roman"/>
-          <w:sz w:val="16"/>
-          <w:szCs w:val="16"/>
-        </w:rPr>
-      </w:pPr>
-      <w:r>
-        <w:rPr>
-          <w:rFonts w:ascii="Courier" w:hAnsi="Courier" w:cs="Times New Roman"/>
-          <w:sz w:val="16"/>
-          <w:szCs w:val="16"/>
-        </w:rPr>
-        <w:tab/>
-      </w:r>
-      <w:r>
-        <w:rPr>
-          <w:rFonts w:ascii="Courier" w:hAnsi="Courier" w:cs="Times New Roman"/>
-          <w:sz w:val="16"/>
-          <w:szCs w:val="16"/>
-        </w:rPr>
-        <w:tab/>
-      </w:r>
-    </w:p>
-    <w:p>
-      <w:pPr>
-        <w:rPr>
-          <w:rFonts w:ascii="Courier" w:hAnsi="Courier" w:cs="Times New Roman"/>
-          <w:b/>
-          <w:sz w:val="16"/>
-          <w:szCs w:val="16"/>
-        </w:rPr>
-      </w:pPr>
-      <w:r>
-        <w:rPr>
-          <w:rFonts w:ascii="Courier" w:hAnsi="Courier" w:cs="Times New Roman"/>
-          <w:sz w:val="16"/>
-          <w:szCs w:val="16"/>
-        </w:rPr>
-        <w:tab/>
-      </w:r>
-      <w:r>
-        <w:rPr>
-          <w:rFonts w:ascii="Courier" w:hAnsi="Courier" w:cs="Times New Roman"/>
-          <w:sz w:val="16"/>
-          <w:szCs w:val="16"/>
-        </w:rPr>
-        <w:tab/>
-      </w:r>
-      <w:proofErr w:type="spellStart"/>
-      <w:proofErr w:type="gramStart"/>
-      <w:r>
-        <w:rPr>
-          <w:rFonts w:ascii="Courier" w:hAnsi="Courier" w:cs="Times New Roman"/>
-          <w:b/>
-          <w:sz w:val="16"/>
-          <w:szCs w:val="16"/>
-        </w:rPr>
-        <w:t>a</w:t>
-      </w:r>
-      <w:proofErr w:type="gramEnd"/>
-      <w:r>
-        <w:rPr>
-          <w:rFonts w:ascii="Courier" w:hAnsi="Courier" w:cs="Times New Roman"/>
-          <w:b/>
-          <w:sz w:val="16"/>
-          <w:szCs w:val="16"/>
-        </w:rPr>
-        <w:t>:hover</w:t>
-      </w:r>
-      <w:proofErr w:type="spellEnd"/>
-      <w:r>
-        <w:rPr>
-          <w:rFonts w:ascii="Courier" w:hAnsi="Courier" w:cs="Times New Roman"/>
-          <w:b/>
-          <w:sz w:val="16"/>
-          <w:szCs w:val="16"/>
-        </w:rPr>
-        <w:t xml:space="preserve"> {</w:t>
-      </w:r>
-      <w:r>
-        <w:rPr>
-          <w:rFonts w:ascii="Courier" w:hAnsi="Courier" w:cs="Times New Roman"/>
-          <w:sz w:val="16"/>
-          <w:szCs w:val="16"/>
-        </w:rPr>
-        <w:tab/>
-      </w:r>
-      <w:r>
-        <w:rPr>
-          <w:rFonts w:ascii="Courier" w:hAnsi="Courier" w:cs="Times New Roman"/>
-          <w:b/>
-          <w:sz w:val="16"/>
-          <w:szCs w:val="16"/>
-        </w:rPr>
-        <w:t>//this is the link when the mouse is hovering</w:t>
-      </w:r>
-    </w:p>
-    <w:p>
-      <w:pPr>
-        <w:rPr>
-          <w:rFonts w:ascii="Courier" w:hAnsi="Courier" w:cs="Times New Roman"/>
-          <w:b/>
-          <w:sz w:val="16"/>
-          <w:szCs w:val="16"/>
-        </w:rPr>
-      </w:pPr>
-      <w:r>
-        <w:rPr>
-          <w:rFonts w:ascii="Courier" w:hAnsi="Courier" w:cs="Times New Roman"/>
-          <w:sz w:val="16"/>
-          <w:szCs w:val="16"/>
-        </w:rPr>
-        <w:tab/>
-      </w:r>
-      <w:r>
-        <w:rPr>
-          <w:rFonts w:ascii="Courier" w:hAnsi="Courier" w:cs="Times New Roman"/>
-          <w:sz w:val="16"/>
-          <w:szCs w:val="16"/>
-        </w:rPr>
-        <w:tab/>
-      </w:r>
-      <w:r>
-        <w:rPr>
-          <w:rFonts w:ascii="Courier" w:hAnsi="Courier" w:cs="Times New Roman"/>
-          <w:sz w:val="16"/>
-          <w:szCs w:val="16"/>
-        </w:rPr>
-        <w:tab/>
-      </w:r>
-      <w:proofErr w:type="gramStart"/>
-      <w:r>
-        <w:rPr>
-          <w:rFonts w:ascii="Courier" w:hAnsi="Courier" w:cs="Times New Roman"/>
-          <w:b/>
-          <w:sz w:val="16"/>
-          <w:szCs w:val="16"/>
-        </w:rPr>
-        <w:t>color</w:t>
-      </w:r>
-      <w:proofErr w:type="gramEnd"/>
-      <w:r>
-        <w:rPr>
-          <w:rFonts w:ascii="Courier" w:hAnsi="Courier" w:cs="Times New Roman"/>
-          <w:b/>
-          <w:sz w:val="16"/>
-          <w:szCs w:val="16"/>
-        </w:rPr>
-        <w:t>: white;</w:t>
-      </w:r>
-    </w:p>
-    <w:p>
-      <w:pPr>
-        <w:rPr>
-          <w:rFonts w:ascii="Courier" w:hAnsi="Courier" w:cs="Times New Roman"/>
-          <w:b/>
-          <w:sz w:val="16"/>
-          <w:szCs w:val="16"/>
-        </w:rPr>
-      </w:pPr>
-      <w:r>
-        <w:rPr>
-          <w:rFonts w:ascii="Courier" w:hAnsi="Courier" w:cs="Times New Roman"/>
-          <w:sz w:val="16"/>
-          <w:szCs w:val="16"/>
-        </w:rPr>
-        <w:tab/>
-      </w:r>
-      <w:r>
-        <w:rPr>
-          <w:rFonts w:ascii="Courier" w:hAnsi="Courier" w:cs="Times New Roman"/>
-          <w:sz w:val="16"/>
-          <w:szCs w:val="16"/>
-        </w:rPr>
-        <w:tab/>
-      </w:r>
-      <w:r>
-        <w:rPr>
-          <w:rFonts w:ascii="Courier" w:hAnsi="Courier" w:cs="Times New Roman"/>
-          <w:sz w:val="16"/>
-          <w:szCs w:val="16"/>
-        </w:rPr>
-        <w:tab/>
-      </w:r>
-      <w:proofErr w:type="gramStart"/>
-      <w:r>
-        <w:rPr>
-          <w:rFonts w:ascii="Courier" w:hAnsi="Courier" w:cs="Times New Roman"/>
-          <w:b/>
-          <w:sz w:val="16"/>
-          <w:szCs w:val="16"/>
-        </w:rPr>
-        <w:t>background</w:t>
-      </w:r>
-      <w:proofErr w:type="gramEnd"/>
-      <w:r>
-        <w:rPr>
-          <w:rFonts w:ascii="Courier" w:hAnsi="Courier" w:cs="Times New Roman"/>
-          <w:b/>
-          <w:sz w:val="16"/>
-          <w:szCs w:val="16"/>
-        </w:rPr>
-        <w:t>: red;</w:t>
-      </w:r>
-    </w:p>
-    <w:p>
-      <w:pPr>
-        <w:rPr>
-          <w:rFonts w:ascii="Courier" w:hAnsi="Courier" w:cs="Times New Roman"/>
-          <w:sz w:val="16"/>
-          <w:szCs w:val="16"/>
-        </w:rPr>
-      </w:pPr>
-      <w:r>
-        <w:rPr>
-          <w:rFonts w:ascii="Courier" w:hAnsi="Courier" w:cs="Times New Roman"/>
-          <w:sz w:val="16"/>
-          <w:szCs w:val="16"/>
-        </w:rPr>
-        <w:tab/>
-      </w:r>
-      <w:r>
-        <w:rPr>
-          <w:rFonts w:ascii="Courier" w:hAnsi="Courier" w:cs="Times New Roman"/>
-          <w:sz w:val="16"/>
-          <w:szCs w:val="16"/>
-        </w:rPr>
-        <w:tab/>
-        <w:t>}</w:t>
-      </w:r>
-    </w:p>
-    <w:p>
-      <w:pPr>
-        <w:rPr>
-          <w:rFonts w:ascii="Courier" w:hAnsi="Courier" w:cs="Times New Roman"/>
-          <w:sz w:val="16"/>
-          <w:szCs w:val="16"/>
-        </w:rPr>
-      </w:pPr>
-      <w:r>
-        <w:rPr>
-          <w:rFonts w:ascii="Courier" w:hAnsi="Courier" w:cs="Times New Roman"/>
-          <w:sz w:val="16"/>
-          <w:szCs w:val="16"/>
-        </w:rPr>
-        <w:tab/>
-      </w:r>
-      <w:r>
-        <w:rPr>
-          <w:rFonts w:ascii="Courier" w:hAnsi="Courier" w:cs="Times New Roman"/>
-          <w:sz w:val="16"/>
-          <w:szCs w:val="16"/>
-        </w:rPr>
-        <w:tab/>
-      </w:r>
-      <w:r>
-        <w:rPr>
-          <w:rFonts w:ascii="Courier" w:hAnsi="Courier" w:cs="Times New Roman"/>
-          <w:sz w:val="16"/>
-          <w:szCs w:val="16"/>
-        </w:rPr>
-        <w:tab/>
-      </w:r>
-    </w:p>
-    <w:p>
-      <w:pPr>
-        <w:rPr>
-          <w:rFonts w:ascii="Courier" w:hAnsi="Courier" w:cs="Times New Roman"/>
-          <w:b/>
-          <w:sz w:val="16"/>
-          <w:szCs w:val="16"/>
-        </w:rPr>
-      </w:pPr>
-      <w:r>
-        <w:rPr>
-          <w:rFonts w:ascii="Courier" w:hAnsi="Courier" w:cs="Times New Roman"/>
-          <w:sz w:val="16"/>
-          <w:szCs w:val="16"/>
-        </w:rPr>
-        <w:tab/>
-      </w:r>
-      <w:r>
-        <w:rPr>
-          <w:rFonts w:ascii="Courier" w:hAnsi="Courier" w:cs="Times New Roman"/>
-          <w:sz w:val="16"/>
-          <w:szCs w:val="16"/>
-        </w:rPr>
-        <w:tab/>
-      </w:r>
-      <w:proofErr w:type="spellStart"/>
-      <w:proofErr w:type="gramStart"/>
-      <w:r>
-        <w:rPr>
-          <w:rFonts w:ascii="Courier" w:hAnsi="Courier" w:cs="Times New Roman"/>
-          <w:b/>
-          <w:sz w:val="16"/>
-          <w:szCs w:val="16"/>
-        </w:rPr>
-        <w:t>a</w:t>
-      </w:r>
-      <w:proofErr w:type="gramEnd"/>
-      <w:r>
-        <w:rPr>
-          <w:rFonts w:ascii="Courier" w:hAnsi="Courier" w:cs="Times New Roman"/>
-          <w:b/>
-          <w:sz w:val="16"/>
-          <w:szCs w:val="16"/>
-        </w:rPr>
-        <w:t>:visited</w:t>
-      </w:r>
-      <w:proofErr w:type="spellEnd"/>
-      <w:r>
-        <w:rPr>
-          <w:rFonts w:ascii="Courier" w:hAnsi="Courier" w:cs="Times New Roman"/>
-          <w:sz w:val="16"/>
-          <w:szCs w:val="16"/>
-        </w:rPr>
-        <w:t>{</w:t>
-      </w:r>
-      <w:r>
-        <w:rPr>
-          <w:rFonts w:ascii="Courier" w:hAnsi="Courier" w:cs="Times New Roman"/>
-          <w:sz w:val="16"/>
-          <w:szCs w:val="16"/>
-        </w:rPr>
-        <w:tab/>
-      </w:r>
-      <w:r>
-        <w:rPr>
-          <w:rFonts w:ascii="Courier" w:hAnsi="Courier" w:cs="Times New Roman"/>
-          <w:b/>
-          <w:sz w:val="16"/>
-          <w:szCs w:val="16"/>
-        </w:rPr>
-        <w:t>//this is the link after it is visited</w:t>
-      </w:r>
-    </w:p>
-    <w:p>
-      <w:pPr>
-        <w:rPr>
-          <w:rFonts w:ascii="Courier" w:hAnsi="Courier" w:cs="Times New Roman"/>
-          <w:sz w:val="16"/>
-          <w:szCs w:val="16"/>
-        </w:rPr>
-      </w:pPr>
-      <w:r>
-        <w:rPr>
-          <w:rFonts w:ascii="Courier" w:hAnsi="Courier" w:cs="Times New Roman"/>
-          <w:sz w:val="16"/>
-          <w:szCs w:val="16"/>
-        </w:rPr>
-        <w:tab/>
-      </w:r>
-      <w:r>
-        <w:rPr>
-          <w:rFonts w:ascii="Courier" w:hAnsi="Courier" w:cs="Times New Roman"/>
-          <w:sz w:val="16"/>
-          <w:szCs w:val="16"/>
-        </w:rPr>
-        <w:tab/>
-        <w:t xml:space="preserve">    </w:t>
-      </w:r>
-      <w:proofErr w:type="spellStart"/>
-      <w:proofErr w:type="gramStart"/>
-      <w:r>
-        <w:rPr>
-          <w:rFonts w:ascii="Courier" w:hAnsi="Courier" w:cs="Times New Roman"/>
-          <w:sz w:val="16"/>
-          <w:szCs w:val="16"/>
-        </w:rPr>
-        <w:t>color:blue</w:t>
-      </w:r>
-      <w:proofErr w:type="spellEnd"/>
-      <w:proofErr w:type="gramEnd"/>
-      <w:r>
-        <w:rPr>
-          <w:rFonts w:ascii="Courier" w:hAnsi="Courier" w:cs="Times New Roman"/>
-          <w:sz w:val="16"/>
-          <w:szCs w:val="16"/>
-        </w:rPr>
-        <w:t>;</w:t>
-      </w:r>
-    </w:p>
-    <w:p>
-      <w:pPr>
-        <w:rPr>
-          <w:rFonts w:ascii="Times New Roman" w:hAnsi="Times New Roman" w:cs="Times New Roman"/>
-        </w:rPr>
-      </w:pPr>
-      <w:r>
-        <w:rPr>
-          <w:rFonts w:ascii="Courier" w:hAnsi="Courier" w:cs="Times New Roman"/>
-          <w:sz w:val="16"/>
-          <w:szCs w:val="16"/>
-        </w:rPr>
-        <w:tab/>
-      </w:r>
-      <w:r>
-        <w:rPr>
-          <w:rFonts w:ascii="Courier" w:hAnsi="Courier" w:cs="Times New Roman"/>
-          <w:sz w:val="16"/>
-          <w:szCs w:val="16"/>
-        </w:rPr>
-        <w:tab/>
-        <w:t>}</w:t>
-      </w:r>
-    </w:p>
-    <w:p>
-      <w:pPr>
-        <w:rPr>
-          <w:rFonts w:ascii="Times New Roman" w:hAnsi="Times New Roman" w:cs="Times New Roman"/>
-        </w:rPr>
-      </w:pPr>
-      <w:r>
-        <w:rPr>
-          <w:rFonts w:ascii="Times New Roman" w:hAnsi="Times New Roman" w:cs="Times New Roman"/>
-        </w:rPr>
-        <w:tab/>
-      </w:r>
-      <w:r>
-        <w:rPr>
-          <w:rFonts w:ascii="Times New Roman" w:hAnsi="Times New Roman" w:cs="Times New Roman"/>
-        </w:rPr>
-        <w:tab/>
-      </w:r>
-    </w:p>
-    <w:p>
-      <w:pPr>
-        <w:rPr>
-          <w:rFonts w:ascii="Times New Roman" w:hAnsi="Times New Roman" w:cs="Times New Roman"/>
-        </w:rPr>
-      </w:pPr>
-      <w:r>
-        <w:rPr>
-          <w:rFonts w:ascii="Times New Roman" w:hAnsi="Times New Roman" w:cs="Times New Roman"/>
-        </w:rPr>
-        <w:t>Step 14: Have students try to change the size of images or add a border to images (they will need to search w3 to find how to add a border</w:t>
+      <w:r>
+        <w:rPr>
+          <w:rFonts w:ascii="Times New Roman" w:hAnsi="Times New Roman" w:cs="Times New Roman"/>
+        </w:rPr>
+        <w:t>order</w:t>
       </w:r>
       <w:r>
         <w:rPr>

</xml_diff>